<commit_message>
Update Little Dragons template
</commit_message>
<xml_diff>
--- a/templates/Little Dragons.docx
+++ b/templates/Little Dragons.docx
@@ -3,225 +3,1022 @@
 <w:document xmlns:wpc="http://schemas.microsoft.com/office/word/2010/wordprocessingCanvas" xmlns:cx="http://schemas.microsoft.com/office/drawing/2014/chartex" xmlns:cx1="http://schemas.microsoft.com/office/drawing/2015/9/8/chartex" xmlns:cx2="http://schemas.microsoft.com/office/drawing/2015/10/21/chartex" xmlns:cx3="http://schemas.microsoft.com/office/drawing/2016/5/9/chartex" xmlns:cx4="http://schemas.microsoft.com/office/drawing/2016/5/10/chartex" xmlns:cx5="http://schemas.microsoft.com/office/drawing/2016/5/11/chartex" xmlns:cx6="http://schemas.microsoft.com/office/drawing/2016/5/12/chartex" xmlns:cx7="http://schemas.microsoft.com/office/drawing/2016/5/13/chartex" xmlns:cx8="http://schemas.microsoft.com/office/drawing/2016/5/14/chartex" xmlns:mc="http://schemas.openxmlformats.org/markup-compatibility/2006" xmlns:aink="http://schemas.microsoft.com/office/drawing/2016/ink" xmlns:am3d="http://schemas.microsoft.com/office/drawing/2017/model3d" xmlns:o="urn:schemas-microsoft-com:office:office" xmlns:r="http://schemas.openxmlformats.org/officeDocument/2006/relationships" xmlns:m="http://schemas.openxmlformats.org/officeDocument/2006/math" xmlns:v="urn:schemas-microsoft-com:vml" xmlns:wp14="http://schemas.microsoft.com/office/word/2010/wordprocessingDrawing" xmlns:wp="http://schemas.openxmlformats.org/drawingml/2006/wordprocessingDrawing" xmlns:w10="urn:schemas-microsoft-com:office:word" xmlns:w="http://schemas.openxmlformats.org/wordprocessingml/2006/main" xmlns:w14="http://schemas.microsoft.com/office/word/2010/wordml" xmlns:w15="http://schemas.microsoft.com/office/word/2012/wordml" xmlns:w16cex="http://schemas.microsoft.com/office/word/2018/wordml/cex" xmlns:w16cid="http://schemas.microsoft.com/office/word/2016/wordml/cid" xmlns:w16="http://schemas.microsoft.com/office/word/2018/wordml" xmlns:w16sdtdh="http://schemas.microsoft.com/office/word/2020/wordml/sdtdatahash" xmlns:w16se="http://schemas.microsoft.com/office/word/2015/wordml/symex" xmlns:wpg="http://schemas.microsoft.com/office/word/2010/wordprocessingGroup" xmlns:wpi="http://schemas.microsoft.com/office/word/2010/wordprocessingInk" xmlns:wne="http://schemas.microsoft.com/office/word/2006/wordml" xmlns:wps="http://schemas.microsoft.com/office/word/2010/wordprocessingShape" mc:Ignorable="w14 w15 w16se w16cid w16 w16cex w16sdtdh wp14">
   <w:body>
     <w:p>
-      <w:pPr>
-        <w:shd w:val="clear" w:color="auto" w:fill="FFFFFF"/>
-        <w:autoSpaceDE w:val="0"/>
-        <w:autoSpaceDN w:val="0"/>
-        <w:adjustRightInd w:val="0"/>
-        <w:spacing w:after="0" w:line="240" w:lineRule="auto"/>
-        <w:rPr>
-          <w:rFonts w:ascii="Lucida Console" w:hAnsi="Lucida Console" w:cs="Lucida Console"/>
-          <w:color w:val="8B0000"/>
-          <w:sz w:val="18"/>
-          <w:szCs w:val="18"/>
-        </w:rPr>
-      </w:pPr>
-      <w:r>
-        <w:rPr>
-          <w:rFonts w:ascii="Times New Roman" w:eastAsia="MS Mincho" w:hAnsi="Times New Roman" w:cs="Times New Roman"/>
-          <w:sz w:val="24"/>
-          <w:lang w:eastAsia="ja-JP"/>
-        </w:rPr>
-        <w:t>Test Date:</w:t>
-      </w:r>
-      <w:r>
-        <w:rPr>
-          <w:rFonts w:ascii="Times New Roman" w:eastAsia="MS Mincho" w:hAnsi="Times New Roman" w:cs="Times New Roman"/>
-          <w:sz w:val="24"/>
+      <w:r>
+        <w:rPr>
+          <w:noProof/>
+          <w:sz w:val="48"/>
+          <w:szCs w:val="48"/>
+        </w:rPr>
+        <w:drawing>
+          <wp:anchor distT="0" distB="0" distL="114300" distR="114300" simplePos="0" relativeHeight="251658240" behindDoc="0" locked="0" layoutInCell="1" allowOverlap="1" wp14:anchorId="0A45456B" wp14:editId="2BD6E77C">
+            <wp:simplePos x="0" y="0"/>
+            <wp:positionH relativeFrom="margin">
+              <wp:posOffset>1685925</wp:posOffset>
+            </wp:positionH>
+            <wp:positionV relativeFrom="margin">
+              <wp:posOffset>-247650</wp:posOffset>
+            </wp:positionV>
+            <wp:extent cx="2457450" cy="1290955"/>
+            <wp:effectExtent l="0" t="0" r="0" b="4445"/>
+            <wp:wrapSquare wrapText="bothSides"/>
+            <wp:docPr id="1" name="Picture 1"/>
+            <wp:cNvGraphicFramePr>
+              <a:graphicFrameLocks xmlns:a="http://schemas.openxmlformats.org/drawingml/2006/main" noChangeAspect="1"/>
+            </wp:cNvGraphicFramePr>
+            <a:graphic xmlns:a="http://schemas.openxmlformats.org/drawingml/2006/main">
+              <a:graphicData uri="http://schemas.openxmlformats.org/drawingml/2006/picture">
+                <pic:pic xmlns:pic="http://schemas.openxmlformats.org/drawingml/2006/picture">
+                  <pic:nvPicPr>
+                    <pic:cNvPr id="1" name="1logo-transparent01.png"/>
+                    <pic:cNvPicPr/>
+                  </pic:nvPicPr>
+                  <pic:blipFill>
+                    <a:blip r:embed="rId6" cstate="print">
+                      <a:extLst>
+                        <a:ext uri="{28A0092B-C50C-407E-A947-70E740481C1C}">
+                          <a14:useLocalDpi xmlns:a14="http://schemas.microsoft.com/office/drawing/2010/main" val="0"/>
+                        </a:ext>
+                      </a:extLst>
+                    </a:blip>
+                    <a:stretch>
+                      <a:fillRect/>
+                    </a:stretch>
+                  </pic:blipFill>
+                  <pic:spPr>
+                    <a:xfrm>
+                      <a:off x="0" y="0"/>
+                      <a:ext cx="2457450" cy="1290955"/>
+                    </a:xfrm>
+                    <a:prstGeom prst="rect">
+                      <a:avLst/>
+                    </a:prstGeom>
+                  </pic:spPr>
+                </pic:pic>
+              </a:graphicData>
+            </a:graphic>
+            <wp14:sizeRelH relativeFrom="margin">
+              <wp14:pctWidth>0</wp14:pctWidth>
+            </wp14:sizeRelH>
+            <wp14:sizeRelV relativeFrom="margin">
+              <wp14:pctHeight>0</wp14:pctHeight>
+            </wp14:sizeRelV>
+          </wp:anchor>
+        </w:drawing>
+      </w:r>
+    </w:p>
+    <w:p/>
+    <w:p/>
+    <w:p>
+      <w:pPr>
+        <w:spacing w:line="240" w:lineRule="auto"/>
+      </w:pPr>
+    </w:p>
+    <w:p>
+      <w:pPr>
+        <w:ind w:left="1440"/>
+        <w:rPr>
+          <w:rFonts w:ascii="Copperplate Gothic Bold" w:hAnsi="Copperplate Gothic Bold"/>
+          <w:color w:val="ED7D31" w:themeColor="accent2"/>
+          <w:sz w:val="44"/>
+          <w:szCs w:val="44"/>
+        </w:rPr>
+      </w:pPr>
+      <w:r>
+        <w:t xml:space="preserve">  </w:t>
+      </w:r>
+      <w:r>
+        <w:rPr>
+          <w:rFonts w:ascii="Copperplate Gothic Bold" w:hAnsi="Copperplate Gothic Bold"/>
+          <w:color w:val="ED7D31" w:themeColor="accent2"/>
+          <w:sz w:val="44"/>
+          <w:szCs w:val="44"/>
+        </w:rPr>
+        <w:t xml:space="preserve">  </w:t>
+      </w:r>
+      <w:r>
+        <w:rPr>
+          <w:rFonts w:ascii="Copperplate Gothic Bold" w:hAnsi="Copperplate Gothic Bold"/>
+          <w:color w:val="ED7D31" w:themeColor="accent2"/>
+          <w:sz w:val="44"/>
+          <w:szCs w:val="44"/>
+        </w:rPr>
+        <w:t>Promotion Application</w:t>
+      </w:r>
+    </w:p>
+    <w:p>
+      <w:pPr>
+        <w:rPr>
+          <w:rFonts w:ascii="ETimes New Roman" w:hAnsi="ETimes New Roman" w:cs="Times New Roman" w:hint="eastAsia"/>
+        </w:rPr>
+      </w:pPr>
+      <w:r>
+        <w:rPr>
+          <w:rFonts w:ascii="ETimes New Roman" w:hAnsi="ETimes New Roman" w:cs="Times New Roman"/>
+        </w:rPr>
+        <w:t>Eligibility for belt promotion is determined by Master’s/Instructor’s assessment of each student’s experience and training progress. Consideration for the belt promotion in bases on the following factors:</w:t>
+      </w:r>
+    </w:p>
+    <w:p>
+      <w:pPr>
+        <w:pStyle w:val="ListParagraph"/>
+        <w:numPr>
+          <w:ilvl w:val="0"/>
+          <w:numId w:val="1"/>
+        </w:numPr>
+        <w:rPr>
+          <w:rFonts w:ascii="ETimes New Roman" w:hAnsi="ETimes New Roman" w:cs="Times New Roman" w:hint="eastAsia"/>
+        </w:rPr>
+      </w:pPr>
+      <w:r>
+        <w:rPr>
+          <w:rFonts w:ascii="ETimes New Roman" w:hAnsi="ETimes New Roman" w:cs="Times New Roman"/>
+        </w:rPr>
+        <w:t>Results in Form Testing, Breaking Testing and Sparring Performance</w:t>
+      </w:r>
+    </w:p>
+    <w:p>
+      <w:pPr>
+        <w:pStyle w:val="ListParagraph"/>
+        <w:numPr>
+          <w:ilvl w:val="0"/>
+          <w:numId w:val="1"/>
+        </w:numPr>
+        <w:rPr>
+          <w:rFonts w:ascii="ETimes New Roman" w:hAnsi="ETimes New Roman" w:cs="Times New Roman" w:hint="eastAsia"/>
+        </w:rPr>
+      </w:pPr>
+      <w:r>
+        <w:rPr>
+          <w:rFonts w:ascii="ETimes New Roman" w:hAnsi="ETimes New Roman" w:cs="Times New Roman"/>
+        </w:rPr>
+        <w:t>Attitude in Class, School and Home</w:t>
+      </w:r>
+    </w:p>
+    <w:p>
+      <w:pPr>
+        <w:pStyle w:val="ListParagraph"/>
+        <w:numPr>
+          <w:ilvl w:val="0"/>
+          <w:numId w:val="1"/>
+        </w:numPr>
+        <w:rPr>
+          <w:rFonts w:ascii="ETimes New Roman" w:hAnsi="ETimes New Roman" w:cs="Times New Roman" w:hint="eastAsia"/>
+        </w:rPr>
+      </w:pPr>
+      <w:r>
+        <w:rPr>
+          <w:rFonts w:ascii="ETimes New Roman" w:hAnsi="ETimes New Roman" w:cs="Times New Roman"/>
+        </w:rPr>
+        <w:t>Attendance and Work Ethic</w:t>
+      </w:r>
+    </w:p>
+    <w:p>
+      <w:pPr>
+        <w:pStyle w:val="ListParagraph"/>
+        <w:numPr>
+          <w:ilvl w:val="0"/>
+          <w:numId w:val="1"/>
+        </w:numPr>
+        <w:rPr>
+          <w:rFonts w:ascii="ETimes New Roman" w:hAnsi="ETimes New Roman" w:cs="Times New Roman" w:hint="eastAsia"/>
+        </w:rPr>
+      </w:pPr>
+      <w:r>
+        <w:rPr>
+          <w:rFonts w:ascii="ETimes New Roman" w:hAnsi="ETimes New Roman" w:cs="Times New Roman"/>
+        </w:rPr>
+        <w:t>Physical Skills as well as Knowledge of the Art</w:t>
+      </w:r>
+    </w:p>
+    <w:p>
+      <w:pPr>
+        <w:pStyle w:val="ListParagraph"/>
+        <w:numPr>
+          <w:ilvl w:val="0"/>
+          <w:numId w:val="1"/>
+        </w:numPr>
+        <w:rPr>
+          <w:rFonts w:ascii="ETimes New Roman" w:hAnsi="ETimes New Roman" w:cs="Times New Roman" w:hint="eastAsia"/>
+        </w:rPr>
+      </w:pPr>
+      <w:r>
+        <w:rPr>
+          <w:rFonts w:ascii="ETimes New Roman" w:hAnsi="ETimes New Roman" w:cs="Times New Roman"/>
+        </w:rPr>
+        <w:t>Results in Tournaments for either Form or Sparring</w:t>
+      </w:r>
+    </w:p>
+    <w:p>
+      <w:pPr>
+        <w:pStyle w:val="ListParagraph"/>
+        <w:numPr>
+          <w:ilvl w:val="0"/>
+          <w:numId w:val="1"/>
+        </w:numPr>
+        <w:rPr>
+          <w:rFonts w:ascii="ETimes New Roman" w:hAnsi="ETimes New Roman" w:cs="Times New Roman" w:hint="eastAsia"/>
+        </w:rPr>
+      </w:pPr>
+      <w:r>
+        <w:rPr>
+          <w:rFonts w:ascii="ETimes New Roman" w:hAnsi="ETimes New Roman" w:cs="Times New Roman"/>
+        </w:rPr>
+        <w:t>Turning in Completed Homework by the Given Deadline</w:t>
+      </w:r>
+    </w:p>
+    <w:p>
+      <w:pPr>
+        <w:rPr>
+          <w:rFonts w:ascii="ETimes New Roman" w:hAnsi="ETimes New Roman" w:cs="Times New Roman" w:hint="eastAsia"/>
+        </w:rPr>
+      </w:pPr>
+      <w:r>
+        <w:rPr>
+          <w:rFonts w:ascii="ETimes New Roman" w:hAnsi="ETimes New Roman" w:cs="Times New Roman"/>
+        </w:rPr>
+        <w:t>Testing is for students to demonstrate their skills and knowledge of the martial arts in public and reviewed by the expert judges. Promotion of rank and a new belt is given when a student successfully passes their test.</w:t>
+      </w:r>
+      <w:r>
+        <w:rPr>
+          <w:rFonts w:ascii="ETimes New Roman" w:hAnsi="ETimes New Roman" w:cs="Times New Roman"/>
+        </w:rPr>
+        <w:t xml:space="preserve"> Please arrive 15-30 minutes prior to the scheduled testing time.</w:t>
+      </w:r>
+    </w:p>
+    <w:p>
+      <w:pPr>
+        <w:spacing w:line="240" w:lineRule="auto"/>
+        <w:rPr>
+          <w:rFonts w:ascii="ETimes New Roman" w:hAnsi="ETimes New Roman" w:cs="Times New Roman" w:hint="eastAsia"/>
+          <w:sz w:val="24"/>
+          <w:szCs w:val="24"/>
+        </w:rPr>
+      </w:pPr>
+    </w:p>
+    <w:p>
+      <w:pPr>
+        <w:spacing w:line="240" w:lineRule="auto"/>
+        <w:rPr>
+          <w:rFonts w:ascii="Copperplate Gothic Bold" w:hAnsi="Copperplate Gothic Bold" w:cs="Times New Roman"/>
+          <w:color w:val="FF0000"/>
+          <w:sz w:val="24"/>
+          <w:szCs w:val="24"/>
+        </w:rPr>
+      </w:pPr>
+      <w:r>
+        <w:rPr>
+          <w:rFonts w:ascii="Copperplate Gothic Bold" w:hAnsi="Copperplate Gothic Bold" w:cs="Times New Roman"/>
+          <w:color w:val="FF0000"/>
+          <w:sz w:val="24"/>
+          <w:szCs w:val="24"/>
+        </w:rPr>
+        <w:t>DATE</w:t>
+      </w:r>
+      <w:r>
+        <w:rPr>
+          <w:rFonts w:ascii="Copperplate Gothic Bold" w:hAnsi="Copperplate Gothic Bold" w:cs="Times New Roman"/>
+          <w:color w:val="FF0000"/>
+          <w:sz w:val="24"/>
+          <w:szCs w:val="24"/>
+        </w:rPr>
+        <w:t>:</w:t>
+      </w:r>
+      <w:r>
+        <w:rPr>
+          <w:rFonts w:ascii="Copperplate Gothic Bold" w:hAnsi="Copperplate Gothic Bold" w:cs="Times New Roman"/>
+          <w:color w:val="FF0000"/>
+          <w:sz w:val="24"/>
+          <w:szCs w:val="24"/>
+        </w:rPr>
+        <w:t xml:space="preserve"> </w:t>
+      </w:r>
+      <w:r>
+        <w:rPr>
+          <w:rFonts w:ascii="Copperplate Gothic Bold" w:hAnsi="Copperplate Gothic Bold" w:cs="Times New Roman"/>
+          <w:color w:val="4472C4" w:themeColor="accent1"/>
+          <w:sz w:val="24"/>
+          <w:szCs w:val="24"/>
+        </w:rPr>
+        <w:t>TEST_DATE</w:t>
+      </w:r>
+    </w:p>
+    <w:p>
+      <w:pPr>
+        <w:spacing w:line="240" w:lineRule="auto"/>
+        <w:rPr>
+          <w:rFonts w:ascii="Copperplate Gothic Bold" w:hAnsi="Copperplate Gothic Bold" w:cs="Times New Roman"/>
+          <w:sz w:val="24"/>
+          <w:szCs w:val="24"/>
+        </w:rPr>
+      </w:pPr>
+      <w:r>
+        <w:rPr>
+          <w:rFonts w:ascii="Copperplate Gothic Bold" w:hAnsi="Copperplate Gothic Bold" w:cs="Times New Roman"/>
+          <w:sz w:val="24"/>
+          <w:szCs w:val="24"/>
+        </w:rPr>
+        <w:t>TIME OF TEST</w:t>
+      </w:r>
+      <w:r>
+        <w:rPr>
+          <w:rFonts w:ascii="Copperplate Gothic Bold" w:hAnsi="Copperplate Gothic Bold" w:cs="Times New Roman"/>
+          <w:sz w:val="24"/>
+          <w:szCs w:val="24"/>
+        </w:rPr>
+        <w:t>:</w:t>
+      </w:r>
+      <w:r>
+        <w:rPr>
+          <w:rFonts w:ascii="Copperplate Gothic Bold" w:hAnsi="Copperplate Gothic Bold" w:cs="Times New Roman"/>
+          <w:sz w:val="24"/>
+          <w:szCs w:val="24"/>
+        </w:rPr>
+        <w:t xml:space="preserve"> </w:t>
+      </w:r>
+      <w:r>
+        <w:rPr>
+          <w:rFonts w:ascii="Copperplate Gothic Bold" w:hAnsi="Copperplate Gothic Bold" w:cs="Times New Roman"/>
+          <w:sz w:val="24"/>
+          <w:szCs w:val="24"/>
+        </w:rPr>
+        <w:fldChar w:fldCharType="begin"/>
+      </w:r>
+      <w:r>
+        <w:rPr>
+          <w:rFonts w:ascii="Copperplate Gothic Bold" w:hAnsi="Copperplate Gothic Bold" w:cs="Times New Roman"/>
+          <w:sz w:val="24"/>
+          <w:szCs w:val="24"/>
+        </w:rPr>
+        <w:instrText xml:space="preserve"> MERGEFIELD time_of_test </w:instrText>
+      </w:r>
+      <w:r>
+        <w:rPr>
+          <w:rFonts w:ascii="Copperplate Gothic Bold" w:hAnsi="Copperplate Gothic Bold" w:cs="Times New Roman"/>
+          <w:sz w:val="24"/>
+          <w:szCs w:val="24"/>
+        </w:rPr>
+        <w:fldChar w:fldCharType="separate"/>
+      </w:r>
+      <w:r>
+        <w:rPr>
+          <w:rFonts w:ascii="Copperplate Gothic Bold" w:hAnsi="Copperplate Gothic Bold" w:cs="Times New Roman"/>
+          <w:noProof/>
+          <w:sz w:val="24"/>
+          <w:szCs w:val="24"/>
+        </w:rPr>
+        <w:t>6:30PM</w:t>
+      </w:r>
+      <w:r>
+        <w:rPr>
+          <w:rFonts w:ascii="Copperplate Gothic Bold" w:hAnsi="Copperplate Gothic Bold" w:cs="Times New Roman"/>
+          <w:sz w:val="24"/>
+          <w:szCs w:val="24"/>
+        </w:rPr>
+        <w:fldChar w:fldCharType="end"/>
+      </w:r>
+      <w:r>
+        <w:rPr>
+          <w:rFonts w:ascii="Copperplate Gothic Bold" w:hAnsi="Copperplate Gothic Bold" w:cs="Times New Roman"/>
+          <w:sz w:val="24"/>
+          <w:szCs w:val="24"/>
+        </w:rPr>
+        <w:t xml:space="preserve"> </w:t>
+      </w:r>
+      <w:r>
+        <w:rPr>
+          <w:rFonts w:ascii="Copperplate Gothic Bold" w:hAnsi="Copperplate Gothic Bold" w:cs="Times New Roman"/>
+          <w:sz w:val="24"/>
+          <w:szCs w:val="24"/>
+        </w:rPr>
+        <w:t>(Arrive 15 minutes early to practice)</w:t>
+      </w:r>
+    </w:p>
+    <w:p>
+      <w:pPr>
+        <w:spacing w:line="240" w:lineRule="auto"/>
+        <w:rPr>
+          <w:rFonts w:ascii="Copperplate Gothic Bold" w:hAnsi="Copperplate Gothic Bold" w:cs="Times New Roman"/>
+          <w:sz w:val="24"/>
+          <w:szCs w:val="24"/>
+        </w:rPr>
+      </w:pPr>
+      <w:r>
+        <w:rPr>
+          <w:rFonts w:ascii="Copperplate Gothic Bold" w:hAnsi="Copperplate Gothic Bold" w:cs="Times New Roman"/>
+          <w:sz w:val="24"/>
+          <w:szCs w:val="24"/>
+        </w:rPr>
+        <w:t>PLACE</w:t>
+      </w:r>
+      <w:r>
+        <w:rPr>
+          <w:rFonts w:ascii="Copperplate Gothic Bold" w:hAnsi="Copperplate Gothic Bold" w:cs="Times New Roman"/>
+          <w:sz w:val="24"/>
+          <w:szCs w:val="24"/>
+        </w:rPr>
+        <w:t>: Golden Dragon Taekwondo- Owasso</w:t>
+      </w:r>
+    </w:p>
+    <w:p>
+      <w:pPr>
+        <w:spacing w:line="240" w:lineRule="auto"/>
+        <w:rPr>
+          <w:rFonts w:ascii="Copperplate Gothic Bold" w:hAnsi="Copperplate Gothic Bold" w:cs="Times New Roman"/>
+          <w:sz w:val="24"/>
+          <w:szCs w:val="24"/>
+        </w:rPr>
+      </w:pPr>
+      <w:r>
+        <w:rPr>
+          <w:rFonts w:ascii="Copperplate Gothic Bold" w:hAnsi="Copperplate Gothic Bold" w:cs="Times New Roman"/>
+          <w:sz w:val="24"/>
+          <w:szCs w:val="24"/>
+        </w:rPr>
+        <w:t>PROMOTION TEST FEE</w:t>
+      </w:r>
+      <w:r>
+        <w:rPr>
+          <w:rFonts w:ascii="Copperplate Gothic Bold" w:hAnsi="Copperplate Gothic Bold" w:cs="Times New Roman"/>
+          <w:sz w:val="24"/>
+          <w:szCs w:val="24"/>
+        </w:rPr>
+        <w:t>:</w:t>
+      </w:r>
+      <w:r>
+        <w:rPr>
+          <w:rFonts w:ascii="Copperplate Gothic Bold" w:hAnsi="Copperplate Gothic Bold" w:cs="Times New Roman"/>
+          <w:sz w:val="24"/>
+          <w:szCs w:val="24"/>
+        </w:rPr>
+        <w:t>$</w:t>
+      </w:r>
+      <w:r>
+        <w:rPr>
+          <w:rFonts w:ascii="Copperplate Gothic Bold" w:hAnsi="Copperplate Gothic Bold" w:cs="Times New Roman"/>
+          <w:sz w:val="24"/>
+          <w:szCs w:val="24"/>
+        </w:rPr>
+        <w:t xml:space="preserve"> </w:t>
+      </w:r>
+      <w:r>
+        <w:rPr>
+          <w:rFonts w:ascii="Copperplate Gothic Bold" w:hAnsi="Copperplate Gothic Bold" w:cs="Times New Roman"/>
+          <w:sz w:val="24"/>
+          <w:szCs w:val="24"/>
+        </w:rPr>
+        <w:fldChar w:fldCharType="begin"/>
+      </w:r>
+      <w:r>
+        <w:rPr>
+          <w:rFonts w:ascii="Copperplate Gothic Bold" w:hAnsi="Copperplate Gothic Bold" w:cs="Times New Roman"/>
+          <w:sz w:val="24"/>
+          <w:szCs w:val="24"/>
+        </w:rPr>
+        <w:instrText xml:space="preserve"> MERGEFIELD Fee </w:instrText>
+      </w:r>
+      <w:r>
+        <w:rPr>
+          <w:rFonts w:ascii="Copperplate Gothic Bold" w:hAnsi="Copperplate Gothic Bold" w:cs="Times New Roman"/>
+          <w:sz w:val="24"/>
+          <w:szCs w:val="24"/>
+        </w:rPr>
+        <w:fldChar w:fldCharType="separate"/>
+      </w:r>
+      <w:r>
+        <w:rPr>
+          <w:rFonts w:ascii="Copperplate Gothic Bold" w:hAnsi="Copperplate Gothic Bold" w:cs="Times New Roman"/>
+          <w:noProof/>
+          <w:sz w:val="24"/>
+          <w:szCs w:val="24"/>
+        </w:rPr>
+        <w:t>95</w:t>
+      </w:r>
+      <w:r>
+        <w:rPr>
+          <w:rFonts w:ascii="Copperplate Gothic Bold" w:hAnsi="Copperplate Gothic Bold" w:cs="Times New Roman"/>
+          <w:sz w:val="24"/>
+          <w:szCs w:val="24"/>
+        </w:rPr>
+        <w:fldChar w:fldCharType="end"/>
+      </w:r>
+      <w:r>
+        <w:rPr>
+          <w:rFonts w:ascii="Copperplate Gothic Bold" w:hAnsi="Copperplate Gothic Bold" w:cs="Times New Roman"/>
+          <w:sz w:val="24"/>
+          <w:szCs w:val="24"/>
+        </w:rPr>
+        <w:t>.00</w:t>
+      </w:r>
+    </w:p>
+    <w:p>
+      <w:pPr>
+        <w:spacing w:line="240" w:lineRule="auto"/>
+        <w:rPr>
+          <w:rFonts w:ascii="Copperplate Gothic Bold" w:hAnsi="Copperplate Gothic Bold" w:cs="Times New Roman"/>
+          <w:color w:val="4472C4" w:themeColor="accent1"/>
+          <w:sz w:val="24"/>
+          <w:szCs w:val="24"/>
+        </w:rPr>
+      </w:pPr>
+      <w:r>
+        <w:rPr>
+          <w:rFonts w:ascii="Copperplate Gothic Bold" w:hAnsi="Copperplate Gothic Bold" w:cs="Times New Roman"/>
+          <w:color w:val="FF0000"/>
+          <w:sz w:val="24"/>
+          <w:szCs w:val="24"/>
+        </w:rPr>
+        <w:t>REGISTRATION DEADLINE</w:t>
+      </w:r>
+      <w:r>
+        <w:rPr>
+          <w:rFonts w:ascii="Copperplate Gothic Bold" w:hAnsi="Copperplate Gothic Bold" w:cs="Times New Roman"/>
+          <w:color w:val="FF0000"/>
+          <w:sz w:val="24"/>
+          <w:szCs w:val="24"/>
+        </w:rPr>
+        <w:t>:</w:t>
+      </w:r>
+      <w:r>
+        <w:rPr>
+          <w:rFonts w:ascii="Copperplate Gothic Bold" w:hAnsi="Copperplate Gothic Bold" w:cs="Times New Roman"/>
+          <w:color w:val="FF0000"/>
+          <w:sz w:val="24"/>
+          <w:szCs w:val="24"/>
+        </w:rPr>
+        <w:t xml:space="preserve"> </w:t>
+      </w:r>
+      <w:r>
+        <w:rPr>
+          <w:rFonts w:ascii="Copperplate Gothic Bold" w:hAnsi="Copperplate Gothic Bold" w:cs="Times New Roman"/>
+          <w:color w:val="4472C4" w:themeColor="accent1"/>
+          <w:sz w:val="24"/>
+          <w:szCs w:val="24"/>
+        </w:rPr>
+        <w:fldChar w:fldCharType="begin"/>
+      </w:r>
+      <w:r>
+        <w:rPr>
+          <w:rFonts w:ascii="Copperplate Gothic Bold" w:hAnsi="Copperplate Gothic Bold" w:cs="Times New Roman"/>
+          <w:color w:val="4472C4" w:themeColor="accent1"/>
+          <w:sz w:val="24"/>
+          <w:szCs w:val="24"/>
+        </w:rPr>
+        <w:instrText xml:space="preserve"> MERGEFIELD Deadline </w:instrText>
+      </w:r>
+      <w:r>
+        <w:rPr>
+          <w:rFonts w:ascii="Copperplate Gothic Bold" w:hAnsi="Copperplate Gothic Bold" w:cs="Times New Roman"/>
+          <w:color w:val="4472C4" w:themeColor="accent1"/>
+          <w:sz w:val="24"/>
+          <w:szCs w:val="24"/>
+        </w:rPr>
+        <w:fldChar w:fldCharType="separate"/>
+      </w:r>
+      <w:r>
+        <w:rPr>
+          <w:rFonts w:ascii="Copperplate Gothic Bold" w:hAnsi="Copperplate Gothic Bold" w:cs="Times New Roman"/>
+          <w:noProof/>
+          <w:color w:val="4472C4" w:themeColor="accent1"/>
+          <w:sz w:val="24"/>
+          <w:szCs w:val="24"/>
+        </w:rPr>
+        <w:t>DUE_DATE</w:t>
+      </w:r>
+      <w:r>
+        <w:rPr>
+          <w:rFonts w:ascii="Copperplate Gothic Bold" w:hAnsi="Copperplate Gothic Bold" w:cs="Times New Roman"/>
+          <w:color w:val="4472C4" w:themeColor="accent1"/>
+          <w:sz w:val="24"/>
+          <w:szCs w:val="24"/>
+        </w:rPr>
+        <w:fldChar w:fldCharType="end"/>
+      </w:r>
+    </w:p>
+    <w:p>
+      <w:pPr>
+        <w:spacing w:line="240" w:lineRule="auto"/>
+        <w:rPr>
+          <w:rFonts w:ascii="ETimes New Roman" w:hAnsi="ETimes New Roman" w:cs="Times New Roman" w:hint="eastAsia"/>
+          <w:sz w:val="28"/>
+          <w:szCs w:val="28"/>
+        </w:rPr>
+      </w:pPr>
+    </w:p>
+    <w:p>
+      <w:pPr>
+        <w:rPr>
+          <w:rFonts w:ascii="ETimes New Roman" w:hAnsi="ETimes New Roman" w:cs="Times New Roman" w:hint="eastAsia"/>
+          <w:sz w:val="28"/>
+          <w:szCs w:val="28"/>
+        </w:rPr>
+      </w:pPr>
+      <w:r>
+        <w:rPr>
+          <w:rFonts w:ascii="ETimes New Roman" w:hAnsi="ETimes New Roman" w:cs="Times New Roman"/>
+          <w:b/>
+          <w:bCs/>
+          <w:sz w:val="28"/>
+          <w:szCs w:val="28"/>
+        </w:rPr>
+        <w:t>Name</w:t>
+      </w:r>
+      <w:r>
+        <w:rPr>
+          <w:rFonts w:ascii="ETimes New Roman" w:hAnsi="ETimes New Roman" w:cs="Times New Roman"/>
+          <w:b/>
+          <w:bCs/>
+          <w:sz w:val="28"/>
+          <w:szCs w:val="28"/>
+        </w:rPr>
+        <w:t>:</w:t>
+      </w:r>
+      <w:r>
+        <w:rPr>
+          <w:rFonts w:ascii="ETimes New Roman" w:hAnsi="ETimes New Roman" w:cs="Times New Roman"/>
+          <w:b/>
+          <w:bCs/>
+          <w:sz w:val="28"/>
+          <w:szCs w:val="28"/>
+        </w:rPr>
+        <w:t xml:space="preserve"> </w:t>
+      </w:r>
+      <w:r>
+        <w:rPr>
+          <w:rFonts w:ascii="ETimes New Roman" w:hAnsi="ETimes New Roman" w:cs="Times New Roman"/>
+          <w:b/>
+          <w:bCs/>
+          <w:sz w:val="28"/>
+          <w:szCs w:val="28"/>
+        </w:rPr>
+        <w:t>STUDENT_NAME</w:t>
+      </w:r>
+      <w:r>
+        <w:rPr>
+          <w:rFonts w:ascii="ETimes New Roman" w:hAnsi="ETimes New Roman" w:cs="Times New Roman"/>
+          <w:b/>
+          <w:bCs/>
+          <w:sz w:val="28"/>
+          <w:szCs w:val="28"/>
+        </w:rPr>
+        <w:tab/>
+        <w:t xml:space="preserve">   </w:t>
+      </w:r>
+      <w:r>
+        <w:rPr>
+          <w:rFonts w:ascii="ETimes New Roman" w:hAnsi="ETimes New Roman" w:cs="Times New Roman"/>
+          <w:b/>
+          <w:bCs/>
+          <w:sz w:val="28"/>
+          <w:szCs w:val="28"/>
+        </w:rPr>
+        <w:tab/>
+      </w:r>
+      <w:r>
+        <w:rPr>
+          <w:rFonts w:ascii="ETimes New Roman" w:hAnsi="ETimes New Roman" w:cs="Times New Roman"/>
+          <w:b/>
+          <w:bCs/>
+          <w:sz w:val="28"/>
+          <w:szCs w:val="28"/>
+        </w:rPr>
+        <w:tab/>
+      </w:r>
+      <w:r>
+        <w:rPr>
+          <w:rFonts w:ascii="ETimes New Roman" w:hAnsi="ETimes New Roman" w:cs="Times New Roman"/>
+          <w:sz w:val="28"/>
+          <w:szCs w:val="28"/>
+        </w:rPr>
+        <w:t>Contact Us @</w:t>
+      </w:r>
+    </w:p>
+    <w:p>
+      <w:pPr>
+        <w:rPr>
+          <w:rFonts w:ascii="ETimes New Roman" w:hAnsi="ETimes New Roman" w:cs="Times New Roman" w:hint="eastAsia"/>
+          <w:sz w:val="28"/>
+          <w:szCs w:val="28"/>
+        </w:rPr>
+      </w:pPr>
+      <w:r>
+        <w:rPr>
+          <w:rFonts w:ascii="ETimes New Roman" w:hAnsi="ETimes New Roman" w:cs="Times New Roman"/>
+          <w:b/>
+          <w:bCs/>
+          <w:sz w:val="28"/>
+          <w:szCs w:val="28"/>
+        </w:rPr>
+        <w:t>Current Belt</w:t>
+      </w:r>
+      <w:r>
+        <w:rPr>
+          <w:rFonts w:ascii="ETimes New Roman" w:hAnsi="ETimes New Roman" w:cs="Times New Roman"/>
+          <w:b/>
+          <w:bCs/>
+          <w:sz w:val="28"/>
+          <w:szCs w:val="28"/>
+        </w:rPr>
+        <w:t>:</w:t>
+      </w:r>
+      <w:r>
+        <w:rPr>
+          <w:rFonts w:ascii="ETimes New Roman" w:hAnsi="ETimes New Roman" w:cs="Times New Roman"/>
+          <w:b/>
+          <w:bCs/>
+          <w:sz w:val="28"/>
+          <w:szCs w:val="28"/>
+        </w:rPr>
+        <w:t xml:space="preserve"> </w:t>
+      </w:r>
+      <w:r>
+        <w:rPr>
+          <w:rFonts w:ascii="ETimes New Roman" w:hAnsi="ETimes New Roman" w:cs="Times New Roman"/>
+          <w:b/>
+          <w:bCs/>
+          <w:sz w:val="28"/>
+          <w:szCs w:val="28"/>
+        </w:rPr>
+        <w:t>CURR_BELT</w:t>
+      </w:r>
+      <w:r>
+        <w:rPr>
+          <w:rFonts w:ascii="ETimes New Roman" w:hAnsi="ETimes New Roman" w:cs="Times New Roman"/>
+          <w:b/>
+          <w:bCs/>
+          <w:sz w:val="28"/>
+          <w:szCs w:val="28"/>
+        </w:rPr>
+        <w:tab/>
+      </w:r>
+      <w:r>
+        <w:rPr>
+          <w:rFonts w:ascii="ETimes New Roman" w:hAnsi="ETimes New Roman" w:cs="Times New Roman"/>
+          <w:b/>
+          <w:bCs/>
+          <w:sz w:val="28"/>
+          <w:szCs w:val="28"/>
+        </w:rPr>
+        <w:tab/>
+      </w:r>
+      <w:r>
+        <w:rPr>
+          <w:rFonts w:ascii="ETimes New Roman" w:hAnsi="ETimes New Roman" w:cs="Times New Roman"/>
+          <w:sz w:val="28"/>
+          <w:szCs w:val="28"/>
+        </w:rPr>
+        <w:tab/>
+      </w:r>
+      <w:r>
+        <w:rPr>
+          <w:rFonts w:ascii="ETimes New Roman" w:hAnsi="ETimes New Roman" w:cs="Times New Roman"/>
+          <w:sz w:val="28"/>
+          <w:szCs w:val="28"/>
+        </w:rPr>
+        <w:t>Phone: (918)841-1502</w:t>
+      </w:r>
+    </w:p>
+    <w:p>
+      <w:pPr>
+        <w:rPr>
+          <w:rFonts w:ascii="ETimes New Roman" w:hAnsi="ETimes New Roman" w:cs="Times New Roman" w:hint="eastAsia"/>
+          <w:b/>
+          <w:bCs/>
+          <w:sz w:val="28"/>
+          <w:szCs w:val="28"/>
+        </w:rPr>
+      </w:pPr>
+      <w:r>
+        <w:rPr>
+          <w:rFonts w:ascii="ETimes New Roman" w:hAnsi="ETimes New Roman" w:cs="Times New Roman"/>
+          <w:b/>
+          <w:bCs/>
+          <w:sz w:val="28"/>
+          <w:szCs w:val="28"/>
+        </w:rPr>
+        <w:t>Belt Applied For</w:t>
+      </w:r>
+      <w:r>
+        <w:rPr>
+          <w:rFonts w:ascii="ETimes New Roman" w:hAnsi="ETimes New Roman" w:cs="Times New Roman"/>
+          <w:b/>
+          <w:bCs/>
+          <w:sz w:val="28"/>
+          <w:szCs w:val="28"/>
+        </w:rPr>
+        <w:t>:</w:t>
+      </w:r>
+      <w:r>
+        <w:rPr>
+          <w:rFonts w:ascii="ETimes New Roman" w:hAnsi="ETimes New Roman" w:cs="Times New Roman"/>
+          <w:b/>
+          <w:bCs/>
+          <w:sz w:val="28"/>
+          <w:szCs w:val="28"/>
+        </w:rPr>
+        <w:t xml:space="preserve"> </w:t>
+      </w:r>
+      <w:r>
+        <w:rPr>
+          <w:rFonts w:ascii="ETimes New Roman" w:hAnsi="ETimes New Roman" w:cs="Times New Roman"/>
+          <w:b/>
+          <w:bCs/>
+          <w:sz w:val="28"/>
+          <w:szCs w:val="28"/>
+        </w:rPr>
+        <w:t xml:space="preserve"> </w:t>
+      </w:r>
+      <w:r>
+        <w:rPr>
+          <w:rFonts w:ascii="ETimes New Roman" w:hAnsi="ETimes New Roman" w:cs="Times New Roman"/>
+          <w:b/>
+          <w:bCs/>
+          <w:sz w:val="28"/>
+          <w:szCs w:val="28"/>
+        </w:rPr>
+        <w:t>NEXT_BELT</w:t>
+      </w:r>
+    </w:p>
+    <w:p>
+      <w:pPr>
+        <w:rPr>
+          <w:rFonts w:ascii="ETimes New Roman" w:hAnsi="ETimes New Roman" w:cs="Times New Roman" w:hint="eastAsia"/>
+          <w:sz w:val="28"/>
+          <w:szCs w:val="28"/>
+        </w:rPr>
+      </w:pPr>
+    </w:p>
+    <w:p>
+      <w:pPr>
+        <w:rPr>
+          <w:rFonts w:ascii="ETimes New Roman" w:hAnsi="ETimes New Roman" w:cs="Times New Roman" w:hint="eastAsia"/>
+          <w:sz w:val="28"/>
+          <w:szCs w:val="28"/>
+        </w:rPr>
+      </w:pPr>
+    </w:p>
+    <w:p>
+      <w:pPr>
+        <w:rPr>
+          <w:rFonts w:ascii="ETimes New Roman" w:hAnsi="ETimes New Roman" w:cs="Times New Roman" w:hint="eastAsia"/>
+          <w:sz w:val="28"/>
+          <w:szCs w:val="28"/>
+        </w:rPr>
+      </w:pPr>
+      <w:r>
+        <w:rPr>
+          <w:rFonts w:ascii="ETimes New Roman" w:hAnsi="ETimes New Roman" w:cs="Times New Roman"/>
+          <w:sz w:val="28"/>
+          <w:szCs w:val="28"/>
+        </w:rPr>
+        <w:t>________________________________</w:t>
+      </w:r>
+      <w:r>
+        <w:rPr>
+          <w:rFonts w:ascii="ETimes New Roman" w:hAnsi="ETimes New Roman" w:cs="Times New Roman"/>
+          <w:sz w:val="28"/>
+          <w:szCs w:val="28"/>
+        </w:rPr>
+        <w:tab/>
+      </w:r>
+      <w:r>
+        <w:rPr>
+          <w:rFonts w:ascii="ETimes New Roman" w:hAnsi="ETimes New Roman" w:cs="Times New Roman"/>
+          <w:sz w:val="28"/>
+          <w:szCs w:val="28"/>
+        </w:rPr>
+        <w:tab/>
+        <w:t xml:space="preserve">      ___________________</w:t>
+      </w:r>
+      <w:r>
+        <w:rPr>
+          <w:rFonts w:ascii="ETimes New Roman" w:hAnsi="ETimes New Roman" w:cs="Times New Roman"/>
+          <w:sz w:val="28"/>
+          <w:szCs w:val="28"/>
+        </w:rPr>
+        <w:tab/>
+        <w:t xml:space="preserve">       _</w:t>
+      </w:r>
+      <w:r>
+        <w:rPr>
+          <w:rFonts w:ascii="ETimes New Roman" w:hAnsi="ETimes New Roman" w:cs="Times New Roman"/>
+          <w:sz w:val="28"/>
+          <w:szCs w:val="28"/>
           <w:u w:val="single"/>
-          <w:lang w:eastAsia="ja-JP"/>
-        </w:rPr>
-        <w:t xml:space="preserve"> </w:t>
-      </w:r>
-      <w:r>
-        <w:rPr>
-          <w:rFonts w:ascii="Times New Roman" w:eastAsia="MS Mincho" w:hAnsi="Times New Roman" w:cs="Times New Roman"/>
-          <w:sz w:val="24"/>
-          <w:u w:val="single"/>
-          <w:lang w:eastAsia="ja-JP"/>
-        </w:rPr>
-        <w:t>11-23-2021</w:t>
-      </w:r>
-      <w:r>
-        <w:rPr>
-          <w:rFonts w:ascii="Times New Roman" w:eastAsia="MS Mincho" w:hAnsi="Times New Roman" w:cs="Times New Roman"/>
-          <w:sz w:val="24"/>
-          <w:u w:val="single"/>
-          <w:lang w:eastAsia="ja-JP"/>
-        </w:rPr>
-        <w:t xml:space="preserve"> </w:t>
-      </w:r>
-      <w:r>
-        <w:rPr>
-          <w:rFonts w:ascii="Times New Roman" w:eastAsia="MS Mincho" w:hAnsi="Times New Roman" w:cs="Times New Roman"/>
-          <w:sz w:val="24"/>
-          <w:lang w:eastAsia="ja-JP"/>
-        </w:rPr>
-        <w:t>Test Time:</w:t>
-      </w:r>
-      <w:r>
-        <w:rPr>
-          <w:rFonts w:ascii="Times New Roman" w:eastAsia="MS Mincho" w:hAnsi="Times New Roman" w:cs="Times New Roman"/>
-          <w:sz w:val="24"/>
-          <w:u w:val="single"/>
-          <w:lang w:eastAsia="ja-JP"/>
-        </w:rPr>
-        <w:t xml:space="preserve">                      </w:t>
-      </w:r>
-      <w:r>
-        <w:rPr>
-          <w:rFonts w:ascii="Times New Roman" w:eastAsia="MS Mincho" w:hAnsi="Times New Roman" w:cs="Times New Roman"/>
-          <w:sz w:val="24"/>
-          <w:lang w:eastAsia="ja-JP"/>
-        </w:rPr>
-        <w:t>Due Date:</w:t>
-      </w:r>
-      <w:r>
-        <w:rPr>
-          <w:rFonts w:ascii="Times New Roman" w:eastAsia="MS Mincho" w:hAnsi="Times New Roman" w:cs="Times New Roman"/>
-          <w:sz w:val="24"/>
-          <w:u w:val="single"/>
-          <w:lang w:eastAsia="ja-JP"/>
-        </w:rPr>
-        <w:t xml:space="preserve"> </w:t>
-      </w:r>
-      <w:r>
-        <w:rPr>
-          <w:rFonts w:ascii="Times New Roman" w:eastAsia="MS Mincho" w:hAnsi="Times New Roman" w:cs="Times New Roman"/>
-          <w:sz w:val="24"/>
-          <w:u w:val="single"/>
-          <w:lang w:eastAsia="ja-JP"/>
-        </w:rPr>
-        <w:t>11-13-2021</w:t>
-      </w:r>
-      <w:r>
-        <w:rPr>
-          <w:rFonts w:ascii="Times New Roman" w:eastAsia="MS Mincho" w:hAnsi="Times New Roman" w:cs="Times New Roman"/>
-          <w:sz w:val="24"/>
-          <w:u w:val="single"/>
-          <w:lang w:eastAsia="ja-JP"/>
-        </w:rPr>
-        <w:t xml:space="preserve">  </w:t>
-      </w:r>
-      <w:r>
-        <w:rPr>
-          <w:rFonts w:ascii="Times New Roman" w:eastAsia="MS Mincho" w:hAnsi="Times New Roman" w:cs="Times New Roman"/>
-          <w:sz w:val="24"/>
-          <w:lang w:eastAsia="ja-JP"/>
-        </w:rPr>
-        <w:t>Testing Fee: $40</w:t>
-      </w:r>
-    </w:p>
-    <w:p>
-      <w:pPr>
-        <w:rPr>
-          <w:u w:val="single"/>
-        </w:rPr>
-      </w:pPr>
-      <w:r>
-        <w:rPr>
-          <w:rFonts w:ascii="Times New Roman" w:eastAsia="MS Mincho" w:hAnsi="Times New Roman" w:cs="Times New Roman"/>
-          <w:sz w:val="24"/>
-          <w:lang w:eastAsia="ja-JP"/>
-        </w:rPr>
-        <w:t>Name:</w:t>
-      </w:r>
-      <w:r>
-        <w:rPr>
-          <w:rFonts w:ascii="Times New Roman" w:eastAsia="MS Mincho" w:hAnsi="Times New Roman" w:cs="Times New Roman"/>
-          <w:sz w:val="24"/>
-          <w:u w:val="single"/>
-          <w:lang w:eastAsia="ja-JP"/>
-        </w:rPr>
-        <w:t xml:space="preserve"> </w:t>
-      </w:r>
-      <w:r>
-        <w:rPr>
-          <w:rFonts w:ascii="Times New Roman" w:eastAsia="MS Mincho" w:hAnsi="Times New Roman" w:cs="Times New Roman"/>
-          <w:sz w:val="24"/>
-          <w:u w:val="single"/>
-          <w:lang w:eastAsia="ja-JP"/>
-        </w:rPr>
-        <w:t>PARKER EVANS</w:t>
-      </w:r>
-      <w:r>
-        <w:rPr>
-          <w:rFonts w:ascii="Times New Roman" w:eastAsia="MS Mincho" w:hAnsi="Times New Roman" w:cs="Times New Roman"/>
-          <w:sz w:val="24"/>
-          <w:u w:val="single"/>
-          <w:lang w:eastAsia="ja-JP"/>
-        </w:rPr>
-        <w:t xml:space="preserve">                     </w:t>
-      </w:r>
-      <w:r>
-        <w:rPr>
-          <w:rFonts w:ascii="Times New Roman" w:eastAsia="MS Mincho" w:hAnsi="Times New Roman" w:cs="Times New Roman"/>
-          <w:sz w:val="24"/>
-          <w:lang w:eastAsia="ja-JP"/>
-        </w:rPr>
-        <w:t>Belt:</w:t>
-      </w:r>
-      <w:r>
-        <w:rPr>
-          <w:rFonts w:ascii="Times New Roman" w:eastAsia="MS Mincho" w:hAnsi="Times New Roman" w:cs="Times New Roman"/>
-          <w:sz w:val="24"/>
-          <w:u w:val="single"/>
-          <w:lang w:eastAsia="ja-JP"/>
-        </w:rPr>
-        <w:t xml:space="preserve">     </w:t>
-      </w:r>
-      <w:r>
-        <w:rPr>
-          <w:rFonts w:ascii="Times New Roman" w:eastAsia="MS Mincho" w:hAnsi="Times New Roman" w:cs="Times New Roman"/>
-          <w:sz w:val="24"/>
-          <w:u w:val="single"/>
-          <w:lang w:eastAsia="ja-JP"/>
-        </w:rPr>
-        <w:t>WHITE W/ YELLOW STRIPE</w:t>
-      </w:r>
-      <w:r>
-        <w:rPr>
-          <w:rFonts w:ascii="Times New Roman" w:eastAsia="MS Mincho" w:hAnsi="Times New Roman" w:cs="Times New Roman"/>
-          <w:sz w:val="24"/>
-          <w:u w:val="single"/>
-          <w:lang w:eastAsia="ja-JP"/>
-        </w:rPr>
-        <w:t xml:space="preserve">             </w:t>
-      </w:r>
-      <w:r>
-        <w:rPr>
-          <w:rFonts w:ascii="Times New Roman" w:eastAsia="MS Mincho" w:hAnsi="Times New Roman" w:cs="Times New Roman"/>
-          <w:sz w:val="24"/>
-          <w:lang w:eastAsia="ja-JP"/>
-        </w:rPr>
-        <w:t>Size:</w:t>
-      </w:r>
-      <w:r>
-        <w:rPr>
-          <w:rFonts w:ascii="Times New Roman" w:eastAsia="MS Mincho" w:hAnsi="Times New Roman" w:cs="Times New Roman"/>
-          <w:sz w:val="24"/>
-          <w:u w:val="single"/>
-          <w:lang w:eastAsia="ja-JP"/>
-        </w:rPr>
-        <w:t xml:space="preserve">  </w:t>
-      </w:r>
-      <w:r>
-        <w:rPr>
-          <w:rFonts w:ascii="Times New Roman" w:eastAsia="MS Mincho" w:hAnsi="Times New Roman" w:cs="Times New Roman"/>
-          <w:sz w:val="24"/>
-          <w:u w:val="single"/>
-          <w:lang w:eastAsia="ja-JP"/>
-        </w:rPr>
-        <w:t>0</w:t>
-      </w:r>
-      <w:r>
-        <w:rPr>
-          <w:rFonts w:ascii="Times New Roman" w:eastAsia="MS Mincho" w:hAnsi="Times New Roman" w:cs="Times New Roman"/>
-          <w:sz w:val="24"/>
-          <w:u w:val="single"/>
-          <w:lang w:eastAsia="ja-JP"/>
-        </w:rPr>
-        <w:t xml:space="preserve">  </w:t>
+        </w:rPr>
+        <w:t>BELT_SIZE</w:t>
+      </w:r>
+      <w:r>
+        <w:rPr>
+          <w:rFonts w:ascii="ETimes New Roman" w:hAnsi="ETimes New Roman" w:cs="Times New Roman"/>
+          <w:sz w:val="28"/>
+          <w:szCs w:val="28"/>
+        </w:rPr>
+        <w:t>_</w:t>
+      </w:r>
+      <w:r>
+        <w:rPr>
+          <w:rFonts w:ascii="ETimes New Roman" w:hAnsi="ETimes New Roman" w:cs="Times New Roman"/>
+          <w:sz w:val="28"/>
+          <w:szCs w:val="28"/>
+        </w:rPr>
+        <w:tab/>
+      </w:r>
+    </w:p>
+    <w:p>
+      <w:pPr>
+        <w:rPr>
+          <w:rFonts w:ascii="ETimes New Roman" w:hAnsi="ETimes New Roman" w:cs="Times New Roman" w:hint="eastAsia"/>
+          <w:sz w:val="28"/>
+          <w:szCs w:val="28"/>
+        </w:rPr>
+      </w:pPr>
+      <w:r>
+        <w:rPr>
+          <w:rFonts w:ascii="ETimes New Roman" w:hAnsi="ETimes New Roman" w:cs="Times New Roman"/>
+          <w:sz w:val="28"/>
+          <w:szCs w:val="28"/>
+        </w:rPr>
+        <w:t>Signature</w:t>
+      </w:r>
+      <w:r>
+        <w:rPr>
+          <w:rFonts w:ascii="ETimes New Roman" w:hAnsi="ETimes New Roman" w:cs="Times New Roman"/>
+          <w:sz w:val="28"/>
+          <w:szCs w:val="28"/>
+        </w:rPr>
+        <w:tab/>
+      </w:r>
+      <w:r>
+        <w:rPr>
+          <w:rFonts w:ascii="ETimes New Roman" w:hAnsi="ETimes New Roman" w:cs="Times New Roman"/>
+          <w:sz w:val="28"/>
+          <w:szCs w:val="28"/>
+        </w:rPr>
+        <w:tab/>
+      </w:r>
+      <w:r>
+        <w:rPr>
+          <w:rFonts w:ascii="ETimes New Roman" w:hAnsi="ETimes New Roman" w:cs="Times New Roman"/>
+          <w:sz w:val="28"/>
+          <w:szCs w:val="28"/>
+        </w:rPr>
+        <w:tab/>
+      </w:r>
+      <w:r>
+        <w:rPr>
+          <w:rFonts w:ascii="ETimes New Roman" w:hAnsi="ETimes New Roman" w:cs="Times New Roman"/>
+          <w:sz w:val="28"/>
+          <w:szCs w:val="28"/>
+        </w:rPr>
+        <w:tab/>
+      </w:r>
+      <w:r>
+        <w:rPr>
+          <w:rFonts w:ascii="ETimes New Roman" w:hAnsi="ETimes New Roman" w:cs="Times New Roman"/>
+          <w:sz w:val="28"/>
+          <w:szCs w:val="28"/>
+        </w:rPr>
+        <w:t xml:space="preserve">                  </w:t>
+      </w:r>
+      <w:r>
+        <w:rPr>
+          <w:rFonts w:ascii="ETimes New Roman" w:hAnsi="ETimes New Roman" w:cs="Times New Roman"/>
+          <w:sz w:val="28"/>
+          <w:szCs w:val="28"/>
+        </w:rPr>
+        <w:t>Date</w:t>
+      </w:r>
+      <w:r>
+        <w:rPr>
+          <w:rFonts w:ascii="ETimes New Roman" w:hAnsi="ETimes New Roman" w:cs="Times New Roman"/>
+          <w:sz w:val="28"/>
+          <w:szCs w:val="28"/>
+        </w:rPr>
+        <w:tab/>
+      </w:r>
+      <w:r>
+        <w:rPr>
+          <w:rFonts w:ascii="ETimes New Roman" w:hAnsi="ETimes New Roman" w:cs="Times New Roman"/>
+          <w:sz w:val="28"/>
+          <w:szCs w:val="28"/>
+        </w:rPr>
+        <w:tab/>
+      </w:r>
+      <w:r>
+        <w:rPr>
+          <w:rFonts w:ascii="ETimes New Roman" w:hAnsi="ETimes New Roman" w:cs="Times New Roman"/>
+          <w:sz w:val="28"/>
+          <w:szCs w:val="28"/>
+        </w:rPr>
+        <w:t xml:space="preserve">                   </w:t>
+      </w:r>
+      <w:r>
+        <w:rPr>
+          <w:rFonts w:ascii="ETimes New Roman" w:hAnsi="ETimes New Roman" w:cs="Times New Roman"/>
+          <w:sz w:val="28"/>
+          <w:szCs w:val="28"/>
+        </w:rPr>
+        <w:t>Belt Size</w:t>
       </w:r>
     </w:p>
     <w:sectPr>
@@ -232,6 +1029,126 @@
     </w:sectPr>
   </w:body>
 </w:document>
+</file>
+
+<file path=word/numbering.xml><?xml version="1.0" encoding="utf-8"?>
+<w:numbering xmlns:wpc="http://schemas.microsoft.com/office/word/2010/wordprocessingCanvas" xmlns:cx="http://schemas.microsoft.com/office/drawing/2014/chartex" xmlns:cx1="http://schemas.microsoft.com/office/drawing/2015/9/8/chartex" xmlns:cx2="http://schemas.microsoft.com/office/drawing/2015/10/21/chartex" xmlns:cx3="http://schemas.microsoft.com/office/drawing/2016/5/9/chartex" xmlns:cx4="http://schemas.microsoft.com/office/drawing/2016/5/10/chartex" xmlns:cx5="http://schemas.microsoft.com/office/drawing/2016/5/11/chartex" xmlns:cx6="http://schemas.microsoft.com/office/drawing/2016/5/12/chartex" xmlns:cx7="http://schemas.microsoft.com/office/drawing/2016/5/13/chartex" xmlns:cx8="http://schemas.microsoft.com/office/drawing/2016/5/14/chartex" xmlns:mc="http://schemas.openxmlformats.org/markup-compatibility/2006" xmlns:aink="http://schemas.microsoft.com/office/drawing/2016/ink" xmlns:am3d="http://schemas.microsoft.com/office/drawing/2017/model3d" xmlns:o="urn:schemas-microsoft-com:office:office" xmlns:r="http://schemas.openxmlformats.org/officeDocument/2006/relationships" xmlns:m="http://schemas.openxmlformats.org/officeDocument/2006/math" xmlns:v="urn:schemas-microsoft-com:vml" xmlns:wp14="http://schemas.microsoft.com/office/word/2010/wordprocessingDrawing" xmlns:wp="http://schemas.openxmlformats.org/drawingml/2006/wordprocessingDrawing" xmlns:w10="urn:schemas-microsoft-com:office:word" xmlns:w="http://schemas.openxmlformats.org/wordprocessingml/2006/main" xmlns:w14="http://schemas.microsoft.com/office/word/2010/wordml" xmlns:w15="http://schemas.microsoft.com/office/word/2012/wordml" xmlns:w16cex="http://schemas.microsoft.com/office/word/2018/wordml/cex" xmlns:w16cid="http://schemas.microsoft.com/office/word/2016/wordml/cid" xmlns:w16="http://schemas.microsoft.com/office/word/2018/wordml" xmlns:w16sdtdh="http://schemas.microsoft.com/office/word/2020/wordml/sdtdatahash" xmlns:w16se="http://schemas.microsoft.com/office/word/2015/wordml/symex" xmlns:wpg="http://schemas.microsoft.com/office/word/2010/wordprocessingGroup" xmlns:wpi="http://schemas.microsoft.com/office/word/2010/wordprocessingInk" xmlns:wne="http://schemas.microsoft.com/office/word/2006/wordml" xmlns:wps="http://schemas.microsoft.com/office/word/2010/wordprocessingShape" mc:Ignorable="w14 w15 w16se w16cid w16 w16cex w16sdtdh wp14">
+  <w:abstractNum w:abstractNumId="0" w15:restartNumberingAfterBreak="0">
+    <w:nsid w:val="2D000219"/>
+    <w:multiLevelType w:val="hybridMultilevel"/>
+    <w:tmpl w:val="2C3A06B2"/>
+    <w:lvl w:ilvl="0" w:tplc="6C846640">
+      <w:numFmt w:val="bullet"/>
+      <w:lvlText w:val=""/>
+      <w:lvlJc w:val="left"/>
+      <w:pPr>
+        <w:ind w:left="720" w:hanging="360"/>
+      </w:pPr>
+      <w:rPr>
+        <w:rFonts w:ascii="Symbol" w:eastAsiaTheme="minorEastAsia" w:hAnsi="Symbol" w:cs="Times New Roman" w:hint="default"/>
+      </w:rPr>
+    </w:lvl>
+    <w:lvl w:ilvl="1" w:tplc="04090003" w:tentative="1">
+      <w:start w:val="1"/>
+      <w:numFmt w:val="bullet"/>
+      <w:lvlText w:val="o"/>
+      <w:lvlJc w:val="left"/>
+      <w:pPr>
+        <w:ind w:left="1440" w:hanging="360"/>
+      </w:pPr>
+      <w:rPr>
+        <w:rFonts w:ascii="Courier New" w:hAnsi="Courier New" w:cs="Courier New" w:hint="default"/>
+      </w:rPr>
+    </w:lvl>
+    <w:lvl w:ilvl="2" w:tplc="04090005" w:tentative="1">
+      <w:start w:val="1"/>
+      <w:numFmt w:val="bullet"/>
+      <w:lvlText w:val=""/>
+      <w:lvlJc w:val="left"/>
+      <w:pPr>
+        <w:ind w:left="2160" w:hanging="360"/>
+      </w:pPr>
+      <w:rPr>
+        <w:rFonts w:ascii="Wingdings" w:hAnsi="Wingdings" w:hint="default"/>
+      </w:rPr>
+    </w:lvl>
+    <w:lvl w:ilvl="3" w:tplc="04090001" w:tentative="1">
+      <w:start w:val="1"/>
+      <w:numFmt w:val="bullet"/>
+      <w:lvlText w:val=""/>
+      <w:lvlJc w:val="left"/>
+      <w:pPr>
+        <w:ind w:left="2880" w:hanging="360"/>
+      </w:pPr>
+      <w:rPr>
+        <w:rFonts w:ascii="Symbol" w:hAnsi="Symbol" w:hint="default"/>
+      </w:rPr>
+    </w:lvl>
+    <w:lvl w:ilvl="4" w:tplc="04090003" w:tentative="1">
+      <w:start w:val="1"/>
+      <w:numFmt w:val="bullet"/>
+      <w:lvlText w:val="o"/>
+      <w:lvlJc w:val="left"/>
+      <w:pPr>
+        <w:ind w:left="3600" w:hanging="360"/>
+      </w:pPr>
+      <w:rPr>
+        <w:rFonts w:ascii="Courier New" w:hAnsi="Courier New" w:cs="Courier New" w:hint="default"/>
+      </w:rPr>
+    </w:lvl>
+    <w:lvl w:ilvl="5" w:tplc="04090005" w:tentative="1">
+      <w:start w:val="1"/>
+      <w:numFmt w:val="bullet"/>
+      <w:lvlText w:val=""/>
+      <w:lvlJc w:val="left"/>
+      <w:pPr>
+        <w:ind w:left="4320" w:hanging="360"/>
+      </w:pPr>
+      <w:rPr>
+        <w:rFonts w:ascii="Wingdings" w:hAnsi="Wingdings" w:hint="default"/>
+      </w:rPr>
+    </w:lvl>
+    <w:lvl w:ilvl="6" w:tplc="04090001" w:tentative="1">
+      <w:start w:val="1"/>
+      <w:numFmt w:val="bullet"/>
+      <w:lvlText w:val=""/>
+      <w:lvlJc w:val="left"/>
+      <w:pPr>
+        <w:ind w:left="5040" w:hanging="360"/>
+      </w:pPr>
+      <w:rPr>
+        <w:rFonts w:ascii="Symbol" w:hAnsi="Symbol" w:hint="default"/>
+      </w:rPr>
+    </w:lvl>
+    <w:lvl w:ilvl="7" w:tplc="04090003" w:tentative="1">
+      <w:start w:val="1"/>
+      <w:numFmt w:val="bullet"/>
+      <w:lvlText w:val="o"/>
+      <w:lvlJc w:val="left"/>
+      <w:pPr>
+        <w:ind w:left="5760" w:hanging="360"/>
+      </w:pPr>
+      <w:rPr>
+        <w:rFonts w:ascii="Courier New" w:hAnsi="Courier New" w:cs="Courier New" w:hint="default"/>
+      </w:rPr>
+    </w:lvl>
+    <w:lvl w:ilvl="8" w:tplc="04090005" w:tentative="1">
+      <w:start w:val="1"/>
+      <w:numFmt w:val="bullet"/>
+      <w:lvlText w:val=""/>
+      <w:lvlJc w:val="left"/>
+      <w:pPr>
+        <w:ind w:left="6480" w:hanging="360"/>
+      </w:pPr>
+      <w:rPr>
+        <w:rFonts w:ascii="Wingdings" w:hAnsi="Wingdings" w:hint="default"/>
+      </w:rPr>
+    </w:lvl>
+  </w:abstractNum>
+  <w:num w:numId="1">
+    <w:abstractNumId w:val="0"/>
+  </w:num>
+</w:numbering>
 </file>
 
 <file path=word/styles.xml><?xml version="1.0" encoding="utf-8"?>
@@ -632,10 +1549,6 @@
   <w:style w:type="paragraph" w:default="1" w:styleId="Normal">
     <w:name w:val="Normal"/>
     <w:qFormat/>
-    <w:rsid w:val="00BD65F4"/>
-    <w:pPr>
-      <w:spacing w:after="200" w:line="276" w:lineRule="auto"/>
-    </w:pPr>
   </w:style>
   <w:style w:type="character" w:default="1" w:styleId="DefaultParagraphFont">
     <w:name w:val="Default Paragraph Font"/>
@@ -663,6 +1576,17 @@
     <w:uiPriority w:val="99"/>
     <w:semiHidden/>
     <w:unhideWhenUsed/>
+  </w:style>
+  <w:style w:type="paragraph" w:styleId="ListParagraph">
+    <w:name w:val="List Paragraph"/>
+    <w:basedOn w:val="Normal"/>
+    <w:uiPriority w:val="34"/>
+    <w:qFormat/>
+    <w:rsid w:val="001F1F1E"/>
+    <w:pPr>
+      <w:ind w:left="720"/>
+      <w:contextualSpacing/>
+    </w:pPr>
   </w:style>
 </w:styles>
 </file>
@@ -960,4 +1884,16 @@
     </a:ext>
   </a:extLst>
 </a:theme>
+</file>
+
+<file path=customXml/item1.xml><?xml version="1.0" encoding="utf-8"?>
+<b:Sources xmlns:b="http://schemas.openxmlformats.org/officeDocument/2006/bibliography" xmlns="http://schemas.openxmlformats.org/officeDocument/2006/bibliography" SelectedStyle="\APASixthEditionOfficeOnline.xsl" StyleName="APA" Version="6"/>
+</file>
+
+<file path=customXml/itemProps1.xml><?xml version="1.0" encoding="utf-8"?>
+<ds:datastoreItem xmlns:ds="http://schemas.openxmlformats.org/officeDocument/2006/customXml" ds:itemID="{1A3A653B-4DEA-47EC-B335-1F90DDC0194A}">
+  <ds:schemaRefs>
+    <ds:schemaRef ds:uri="http://schemas.openxmlformats.org/officeDocument/2006/bibliography"/>
+  </ds:schemaRefs>
+</ds:datastoreItem>
 </file>
</xml_diff>